<commit_message>
Xong Coding Challenge #3
</commit_message>
<xml_diff>
--- a/Buoi2/KetQua.docx
+++ b/Buoi2/KetQua.docx
@@ -37,6 +37,106 @@
                     <a:xfrm>
                       <a:off x="0" y="0"/>
                       <a:ext cx="4609524" cy="2076190"/>
+                    </a:xfrm>
+                    <a:prstGeom prst="rect">
+                      <a:avLst/>
+                    </a:prstGeom>
+                  </pic:spPr>
+                </pic:pic>
+              </a:graphicData>
+            </a:graphic>
+          </wp:inline>
+        </w:drawing>
+      </w:r>
+    </w:p>
+    <w:p>
+      <w:r>
+        <w:t>Coding Challenge #</w:t>
+      </w:r>
+      <w:r>
+        <w:t>2</w:t>
+      </w:r>
+    </w:p>
+    <w:p>
+      <w:r>
+        <w:rPr>
+          <w:noProof/>
+        </w:rPr>
+        <w:drawing>
+          <wp:inline distT="0" distB="0" distL="0" distR="0" wp14:anchorId="2FB56B8C" wp14:editId="345A02B8">
+            <wp:extent cx="3333333" cy="1647619"/>
+            <wp:effectExtent l="0" t="0" r="635" b="0"/>
+            <wp:docPr id="2055344008" name="Picture 1" descr="A screenshot of a computer screen&#10;&#10;Description automatically generated"/>
+            <wp:cNvGraphicFramePr>
+              <a:graphicFrameLocks xmlns:a="http://schemas.openxmlformats.org/drawingml/2006/main" noChangeAspect="1"/>
+            </wp:cNvGraphicFramePr>
+            <a:graphic xmlns:a="http://schemas.openxmlformats.org/drawingml/2006/main">
+              <a:graphicData uri="http://schemas.openxmlformats.org/drawingml/2006/picture">
+                <pic:pic xmlns:pic="http://schemas.openxmlformats.org/drawingml/2006/picture">
+                  <pic:nvPicPr>
+                    <pic:cNvPr id="2055344008" name="Picture 1" descr="A screenshot of a computer screen&#10;&#10;Description automatically generated"/>
+                    <pic:cNvPicPr/>
+                  </pic:nvPicPr>
+                  <pic:blipFill>
+                    <a:blip r:embed="rId5"/>
+                    <a:stretch>
+                      <a:fillRect/>
+                    </a:stretch>
+                  </pic:blipFill>
+                  <pic:spPr>
+                    <a:xfrm>
+                      <a:off x="0" y="0"/>
+                      <a:ext cx="3333333" cy="1647619"/>
+                    </a:xfrm>
+                    <a:prstGeom prst="rect">
+                      <a:avLst/>
+                    </a:prstGeom>
+                  </pic:spPr>
+                </pic:pic>
+              </a:graphicData>
+            </a:graphic>
+          </wp:inline>
+        </w:drawing>
+      </w:r>
+    </w:p>
+    <w:p>
+      <w:r>
+        <w:t>Coding Challenge #</w:t>
+      </w:r>
+      <w:r>
+        <w:t>3</w:t>
+      </w:r>
+    </w:p>
+    <w:p>
+      <w:r>
+        <w:rPr>
+          <w:noProof/>
+        </w:rPr>
+        <w:drawing>
+          <wp:inline distT="0" distB="0" distL="0" distR="0" wp14:anchorId="0DDC2361" wp14:editId="20893FE5">
+            <wp:extent cx="5943600" cy="372745"/>
+            <wp:effectExtent l="0" t="0" r="0" b="8255"/>
+            <wp:docPr id="1702533623" name="Picture 1"/>
+            <wp:cNvGraphicFramePr>
+              <a:graphicFrameLocks xmlns:a="http://schemas.openxmlformats.org/drawingml/2006/main" noChangeAspect="1"/>
+            </wp:cNvGraphicFramePr>
+            <a:graphic xmlns:a="http://schemas.openxmlformats.org/drawingml/2006/main">
+              <a:graphicData uri="http://schemas.openxmlformats.org/drawingml/2006/picture">
+                <pic:pic xmlns:pic="http://schemas.openxmlformats.org/drawingml/2006/picture">
+                  <pic:nvPicPr>
+                    <pic:cNvPr id="1702533623" name=""/>
+                    <pic:cNvPicPr/>
+                  </pic:nvPicPr>
+                  <pic:blipFill>
+                    <a:blip r:embed="rId6"/>
+                    <a:stretch>
+                      <a:fillRect/>
+                    </a:stretch>
+                  </pic:blipFill>
+                  <pic:spPr>
+                    <a:xfrm>
+                      <a:off x="0" y="0"/>
+                      <a:ext cx="5943600" cy="372745"/>
                     </a:xfrm>
                     <a:prstGeom prst="rect">
                       <a:avLst/>

</xml_diff>

<commit_message>
Xong Coding Challenge #4
</commit_message>
<xml_diff>
--- a/Buoi2/KetQua.docx
+++ b/Buoi2/KetQua.docx
@@ -149,7 +149,64 @@
         </w:drawing>
       </w:r>
     </w:p>
-    <w:p/>
+    <w:p>
+      <w:r>
+        <w:br/>
+      </w:r>
+    </w:p>
+    <w:p>
+      <w:r>
+        <w:br w:type="page"/>
+      </w:r>
+    </w:p>
+    <w:p>
+      <w:r>
+        <w:lastRenderedPageBreak/>
+        <w:t>Coding Challenge #</w:t>
+      </w:r>
+      <w:r>
+        <w:t>4</w:t>
+      </w:r>
+    </w:p>
+    <w:p>
+      <w:r>
+        <w:drawing>
+          <wp:inline distT="0" distB="0" distL="0" distR="0" wp14:anchorId="3408E3D5" wp14:editId="54192E5B">
+            <wp:extent cx="4534533" cy="3315163"/>
+            <wp:effectExtent l="0" t="0" r="0" b="0"/>
+            <wp:docPr id="876339603" name="Picture 1"/>
+            <wp:cNvGraphicFramePr>
+              <a:graphicFrameLocks xmlns:a="http://schemas.openxmlformats.org/drawingml/2006/main" noChangeAspect="1"/>
+            </wp:cNvGraphicFramePr>
+            <a:graphic xmlns:a="http://schemas.openxmlformats.org/drawingml/2006/main">
+              <a:graphicData uri="http://schemas.openxmlformats.org/drawingml/2006/picture">
+                <pic:pic xmlns:pic="http://schemas.openxmlformats.org/drawingml/2006/picture">
+                  <pic:nvPicPr>
+                    <pic:cNvPr id="876339603" name=""/>
+                    <pic:cNvPicPr/>
+                  </pic:nvPicPr>
+                  <pic:blipFill>
+                    <a:blip r:embed="rId7"/>
+                    <a:stretch>
+                      <a:fillRect/>
+                    </a:stretch>
+                  </pic:blipFill>
+                  <pic:spPr>
+                    <a:xfrm>
+                      <a:off x="0" y="0"/>
+                      <a:ext cx="4534533" cy="3315163"/>
+                    </a:xfrm>
+                    <a:prstGeom prst="rect">
+                      <a:avLst/>
+                    </a:prstGeom>
+                  </pic:spPr>
+                </pic:pic>
+              </a:graphicData>
+            </a:graphic>
+          </wp:inline>
+        </w:drawing>
+      </w:r>
+    </w:p>
     <w:sectPr>
       <w:pgSz w:w="12240" w:h="15840"/>
       <w:pgMar w:top="1440" w:right="1440" w:bottom="1440" w:left="1440" w:header="720" w:footer="720" w:gutter="0"/>
@@ -560,6 +617,7 @@
   <w:style w:type="paragraph" w:default="1" w:styleId="Normal">
     <w:name w:val="Normal"/>
     <w:qFormat/>
+    <w:rsid w:val="00B16CC9"/>
   </w:style>
   <w:style w:type="paragraph" w:styleId="Heading1">
     <w:name w:val="heading 1"/>

</xml_diff>